<commit_message>
Indian Senior test engineer modified commits
</commit_message>
<xml_diff>
--- a/STE-indian.docx
+++ b/STE-indian.docx
@@ -4,7 +4,13 @@
   <w:body>
     <w:p>
       <w:r>
-        <w:t>edited</w:t>
+        <w:t>E</w:t>
+      </w:r>
+      <w:r>
+        <w:t>dited</w:t>
+      </w:r>
+      <w:r>
+        <w:t xml:space="preserve"> and modified</w:t>
       </w:r>
     </w:p>
     <w:sectPr>

</xml_diff>

<commit_message>
Us architect initial commitments
</commit_message>
<xml_diff>
--- a/STE-indian.docx
+++ b/STE-indian.docx
@@ -11,6 +11,12 @@
       </w:r>
       <w:r>
         <w:t xml:space="preserve"> and modified</w:t>
+      </w:r>
+    </w:p>
+    <w:p/>
+    <w:p>
+      <w:r>
+        <w:t>Branch-develop</w:t>
       </w:r>
     </w:p>
     <w:sectPr>

</xml_diff>